<commit_message>
add links to syllabus
</commit_message>
<xml_diff>
--- a/activities/syllabus.docx
+++ b/activities/syllabus.docx
@@ -2819,56 +2819,37 @@
           <w:szCs w:val="22"/>
         </w:rPr>
       </w:pPr>
-      <w:r>
-        <w:rPr>
-          <w:rFonts w:ascii="Arial" w:hAnsi="Arial" w:cs="Arial"/>
-          <w:sz w:val="22"/>
-          <w:szCs w:val="22"/>
-        </w:rPr>
-        <w:t>https://canvas.wisc.edu/courses/TBD</w:t>
-      </w:r>
-    </w:p>
-    <w:p>
-      <w:pPr>
-        <w:rPr>
-          <w:rStyle w:val="Aucun"/>
-          <w:rFonts w:ascii="Arial" w:hAnsi="Arial" w:cs="Arial"/>
-          <w:sz w:val="22"/>
-          <w:szCs w:val="22"/>
-        </w:rPr>
-      </w:pPr>
-      <w:r>
-        <w:rPr>
-          <w:rFonts w:ascii="Arial" w:hAnsi="Arial" w:cs="Arial"/>
-          <w:sz w:val="22"/>
-          <w:szCs w:val="22"/>
-        </w:rPr>
-        <w:t>https://piazza.com/wisc/</w:t>
-      </w:r>
-      <w:r>
-        <w:rPr>
-          <w:rFonts w:ascii="Arial" w:hAnsi="Arial" w:cs="Arial"/>
-          <w:sz w:val="22"/>
-          <w:szCs w:val="22"/>
-        </w:rPr>
-        <w:t>spring2025/T</w:t>
-      </w:r>
-      <w:r>
-        <w:rPr>
-          <w:rFonts w:ascii="Arial" w:hAnsi="Arial" w:cs="Arial"/>
-          <w:sz w:val="22"/>
-          <w:szCs w:val="22"/>
-        </w:rPr>
-        <w:t>B</w:t>
-      </w:r>
-      <w:r>
-        <w:rPr>
-          <w:rFonts w:ascii="Arial" w:hAnsi="Arial" w:cs="Arial"/>
-          <w:sz w:val="22"/>
-          <w:szCs w:val="22"/>
-        </w:rPr>
-        <w:t>D</w:t>
-      </w:r>
+      <w:hyperlink r:id="rId14" w:history="1">
+        <w:r>
+          <w:rPr>
+            <w:rStyle w:val="Hyperlink"/>
+            <w:rFonts w:ascii="Arial" w:hAnsi="Arial" w:cs="Arial"/>
+            <w:sz w:val="22"/>
+            <w:szCs w:val="22"/>
+          </w:rPr>
+          <w:t>https://canvas.wisc.edu/courses/499874/</w:t>
+        </w:r>
+      </w:hyperlink>
+    </w:p>
+    <w:p>
+      <w:pPr>
+        <w:rPr>
+          <w:rFonts w:ascii="Arial" w:hAnsi="Arial" w:cs="Arial"/>
+          <w:sz w:val="22"/>
+          <w:szCs w:val="22"/>
+        </w:rPr>
+      </w:pPr>
+      <w:hyperlink r:id="rId15" w:history="1">
+        <w:r>
+          <w:rPr>
+            <w:rStyle w:val="Hyperlink"/>
+            <w:rFonts w:ascii="Arial" w:hAnsi="Arial" w:cs="Arial"/>
+            <w:sz w:val="22"/>
+            <w:szCs w:val="22"/>
+          </w:rPr>
+          <w:t>https://piazza.com/wisc/spring2026/sp26stat479003/home</w:t>
+        </w:r>
+      </w:hyperlink>
     </w:p>
     <w:p>
       <w:pPr>
@@ -2927,7 +2908,7 @@
         </w:rPr>
         <w:t xml:space="preserve">UW-Madison provides students with </w:t>
       </w:r>
-      <w:hyperlink r:id="rId14" w:history="1">
+      <w:hyperlink r:id="rId16" w:history="1">
         <w:r>
           <w:rPr>
             <w:rStyle w:val="Lien"/>
@@ -4406,7 +4387,7 @@
         </w:rPr>
         <w:t xml:space="preserve">Exceptional, unforeseeable, emergency circumstances will be dealt with by the instructor on a case-by-case basis. Please email me at </w:t>
       </w:r>
-      <w:hyperlink r:id="rId15" w:history="1">
+      <w:hyperlink r:id="rId17" w:history="1">
         <w:r>
           <w:rPr>
             <w:rStyle w:val="Hyperlink"/>
@@ -4502,7 +4483,7 @@
         </w:rPr>
         <w:t xml:space="preserve">There is evidence that while generative AI tools like ChatGPT and GitHub Copilot can dramatically </w:t>
       </w:r>
-      <w:hyperlink r:id="rId16" w:history="1">
+      <w:hyperlink r:id="rId18" w:history="1">
         <w:r>
           <w:rPr>
             <w:rStyle w:val="Hyperlink"/>
@@ -4518,7 +4499,7 @@
         </w:rPr>
         <w:t xml:space="preserve">, they can also have </w:t>
       </w:r>
-      <w:hyperlink r:id="rId17" w:history="1">
+      <w:hyperlink r:id="rId19" w:history="1">
         <w:r>
           <w:rPr>
             <w:rStyle w:val="Hyperlink"/>
@@ -5059,7 +5040,7 @@
         </w:rPr>
         <w:t>and vets all campus-supported digital tools used to support teaching and learning, to help support success through </w:t>
       </w:r>
-      <w:hyperlink r:id="rId18" w:history="1">
+      <w:hyperlink r:id="rId20" w:history="1">
         <w:r>
           <w:rPr>
             <w:rStyle w:val="Hyperlink7"/>
@@ -5081,7 +5062,7 @@
         </w:rPr>
         <w:t>, and to enable proctoring capabilities. View the university’s full </w:t>
       </w:r>
-      <w:hyperlink r:id="rId19" w:history="1">
+      <w:hyperlink r:id="rId21" w:history="1">
         <w:r>
           <w:rPr>
             <w:rStyle w:val="Hyperlink7"/>
@@ -5164,7 +5145,7 @@
         </w:rPr>
         <w:t xml:space="preserve">View </w:t>
       </w:r>
-      <w:hyperlink r:id="rId20" w:history="1">
+      <w:hyperlink r:id="rId22" w:history="1">
         <w:r>
           <w:rPr>
             <w:rStyle w:val="Hyperlink8"/>
@@ -5358,7 +5339,7 @@
         </w:rPr>
         <w:t xml:space="preserve">UW-Madison uses a digital course evaluation survey tool called </w:t>
       </w:r>
-      <w:hyperlink r:id="rId21" w:history="1">
+      <w:hyperlink r:id="rId23" w:history="1">
         <w:r>
           <w:rPr>
             <w:rStyle w:val="Hyperlink0"/>
@@ -5435,7 +5416,7 @@
         </w:rPr>
         <w:t xml:space="preserve">Rules, </w:t>
       </w:r>
-      <w:hyperlink r:id="rId22" w:anchor="rulesrightsandresponsibilitiestext" w:history="1">
+      <w:hyperlink r:id="rId24" w:anchor="rulesrightsandresponsibilitiestext" w:history="1">
         <w:r>
           <w:rPr>
             <w:rStyle w:val="Lien"/>
@@ -5498,7 +5479,7 @@
           <w:szCs w:val="22"/>
         </w:rPr>
       </w:pPr>
-      <w:hyperlink r:id="rId23" w:history="1">
+      <w:hyperlink r:id="rId25" w:history="1">
         <w:r>
           <w:rPr>
             <w:rStyle w:val="Hyperlink0"/>
@@ -5685,7 +5666,7 @@
         </w:rPr>
         <w:t xml:space="preserve"> will work either directly with the student [you] or in coordination with the McBurney Center to identify and provide reasonable instructional accommodations. Disability information, including instructional accommodations as part of a student's educational record, is confidential and protected under FERPA. (See: </w:t>
       </w:r>
-      <w:hyperlink r:id="rId24" w:history="1">
+      <w:hyperlink r:id="rId26" w:history="1">
         <w:r>
           <w:rPr>
             <w:rStyle w:val="Hyperlink0"/>
@@ -5727,7 +5708,7 @@
           <w:szCs w:val="22"/>
         </w:rPr>
       </w:pPr>
-      <w:hyperlink r:id="rId25" w:history="1">
+      <w:hyperlink r:id="rId27" w:history="1">
         <w:r>
           <w:rPr>
             <w:rStyle w:val="Lien"/>
@@ -5792,8 +5773,8 @@
       </w:r>
     </w:p>
     <w:sectPr>
-      <w:headerReference w:type="default" r:id="rId26"/>
-      <w:footerReference w:type="default" r:id="rId27"/>
+      <w:headerReference w:type="default" r:id="rId28"/>
+      <w:footerReference w:type="default" r:id="rId29"/>
       <w:pgSz w:w="12240" w:h="15840"/>
       <w:pgMar w:top="720" w:right="720" w:bottom="720" w:left="720" w:header="720" w:footer="720" w:gutter="0"/>
       <w:pgNumType w:start="1"/>
@@ -10937,7 +10918,7 @@
   <w:num w:numId="5" w16cid:durableId="67580153">
     <w:abstractNumId w:val="17"/>
     <w:lvlOverride w:ilvl="0">
-      <w:lvl w:ilvl="0" w:tplc="9EBE8E94">
+      <w:lvl w:ilvl="0" w:tplc="6840CA50">
         <w:start w:val="1"/>
         <w:numFmt w:val="bullet"/>
         <w:lvlText w:val="·"/>
@@ -10969,7 +10950,7 @@
       </w:lvl>
     </w:lvlOverride>
     <w:lvlOverride w:ilvl="1">
-      <w:lvl w:ilvl="1" w:tplc="35964D5C">
+      <w:lvl w:ilvl="1" w:tplc="F71C841A">
         <w:start w:val="1"/>
         <w:numFmt w:val="bullet"/>
         <w:lvlText w:val="o"/>
@@ -11001,7 +10982,7 @@
       </w:lvl>
     </w:lvlOverride>
     <w:lvlOverride w:ilvl="2">
-      <w:lvl w:ilvl="2" w:tplc="3EBE5AE2">
+      <w:lvl w:ilvl="2" w:tplc="665664AE">
         <w:start w:val="1"/>
         <w:numFmt w:val="bullet"/>
         <w:lvlText w:val="▪"/>
@@ -11033,7 +11014,7 @@
       </w:lvl>
     </w:lvlOverride>
     <w:lvlOverride w:ilvl="3">
-      <w:lvl w:ilvl="3" w:tplc="1DDA9C9A">
+      <w:lvl w:ilvl="3" w:tplc="BC14CE94">
         <w:start w:val="1"/>
         <w:numFmt w:val="bullet"/>
         <w:lvlText w:val="·"/>
@@ -11065,7 +11046,7 @@
       </w:lvl>
     </w:lvlOverride>
     <w:lvlOverride w:ilvl="4">
-      <w:lvl w:ilvl="4" w:tplc="3C38A7AE">
+      <w:lvl w:ilvl="4" w:tplc="7F66D4F0">
         <w:start w:val="1"/>
         <w:numFmt w:val="bullet"/>
         <w:lvlText w:val="o"/>
@@ -11097,7 +11078,7 @@
       </w:lvl>
     </w:lvlOverride>
     <w:lvlOverride w:ilvl="5">
-      <w:lvl w:ilvl="5" w:tplc="5E3693EA">
+      <w:lvl w:ilvl="5" w:tplc="736EA1C0">
         <w:start w:val="1"/>
         <w:numFmt w:val="bullet"/>
         <w:lvlText w:val="▪"/>
@@ -11129,7 +11110,7 @@
       </w:lvl>
     </w:lvlOverride>
     <w:lvlOverride w:ilvl="6">
-      <w:lvl w:ilvl="6" w:tplc="F2ECDCD0">
+      <w:lvl w:ilvl="6" w:tplc="BF84BA64">
         <w:start w:val="1"/>
         <w:numFmt w:val="bullet"/>
         <w:lvlText w:val="·"/>
@@ -11161,7 +11142,7 @@
       </w:lvl>
     </w:lvlOverride>
     <w:lvlOverride w:ilvl="7">
-      <w:lvl w:ilvl="7" w:tplc="C362F94C">
+      <w:lvl w:ilvl="7" w:tplc="2272D4CE">
         <w:start w:val="1"/>
         <w:numFmt w:val="bullet"/>
         <w:lvlText w:val="o"/>
@@ -11193,7 +11174,7 @@
       </w:lvl>
     </w:lvlOverride>
     <w:lvlOverride w:ilvl="8">
-      <w:lvl w:ilvl="8" w:tplc="6AF80614">
+      <w:lvl w:ilvl="8" w:tplc="5F9EC26A">
         <w:start w:val="1"/>
         <w:numFmt w:val="bullet"/>
         <w:lvlText w:val="▪"/>
@@ -11228,7 +11209,7 @@
   <w:num w:numId="6" w16cid:durableId="100150215">
     <w:abstractNumId w:val="17"/>
     <w:lvlOverride w:ilvl="0">
-      <w:lvl w:ilvl="0" w:tplc="9EBE8E94">
+      <w:lvl w:ilvl="0" w:tplc="6840CA50">
         <w:start w:val="1"/>
         <w:numFmt w:val="bullet"/>
         <w:lvlText w:val="·"/>
@@ -11260,7 +11241,7 @@
       </w:lvl>
     </w:lvlOverride>
     <w:lvlOverride w:ilvl="1">
-      <w:lvl w:ilvl="1" w:tplc="35964D5C">
+      <w:lvl w:ilvl="1" w:tplc="F71C841A">
         <w:start w:val="1"/>
         <w:numFmt w:val="bullet"/>
         <w:lvlText w:val="o"/>
@@ -11292,7 +11273,7 @@
       </w:lvl>
     </w:lvlOverride>
     <w:lvlOverride w:ilvl="2">
-      <w:lvl w:ilvl="2" w:tplc="3EBE5AE2">
+      <w:lvl w:ilvl="2" w:tplc="665664AE">
         <w:start w:val="1"/>
         <w:numFmt w:val="bullet"/>
         <w:lvlText w:val="▪"/>
@@ -11324,7 +11305,7 @@
       </w:lvl>
     </w:lvlOverride>
     <w:lvlOverride w:ilvl="3">
-      <w:lvl w:ilvl="3" w:tplc="1DDA9C9A">
+      <w:lvl w:ilvl="3" w:tplc="BC14CE94">
         <w:start w:val="1"/>
         <w:numFmt w:val="bullet"/>
         <w:lvlText w:val="·"/>
@@ -11356,7 +11337,7 @@
       </w:lvl>
     </w:lvlOverride>
     <w:lvlOverride w:ilvl="4">
-      <w:lvl w:ilvl="4" w:tplc="3C38A7AE">
+      <w:lvl w:ilvl="4" w:tplc="7F66D4F0">
         <w:start w:val="1"/>
         <w:numFmt w:val="bullet"/>
         <w:lvlText w:val="o"/>
@@ -11388,7 +11369,7 @@
       </w:lvl>
     </w:lvlOverride>
     <w:lvlOverride w:ilvl="5">
-      <w:lvl w:ilvl="5" w:tplc="5E3693EA">
+      <w:lvl w:ilvl="5" w:tplc="736EA1C0">
         <w:start w:val="1"/>
         <w:numFmt w:val="bullet"/>
         <w:lvlText w:val="▪"/>
@@ -11420,7 +11401,7 @@
       </w:lvl>
     </w:lvlOverride>
     <w:lvlOverride w:ilvl="6">
-      <w:lvl w:ilvl="6" w:tplc="F2ECDCD0">
+      <w:lvl w:ilvl="6" w:tplc="BF84BA64">
         <w:start w:val="1"/>
         <w:numFmt w:val="bullet"/>
         <w:lvlText w:val="·"/>
@@ -11452,7 +11433,7 @@
       </w:lvl>
     </w:lvlOverride>
     <w:lvlOverride w:ilvl="7">
-      <w:lvl w:ilvl="7" w:tplc="C362F94C">
+      <w:lvl w:ilvl="7" w:tplc="2272D4CE">
         <w:start w:val="1"/>
         <w:numFmt w:val="bullet"/>
         <w:lvlText w:val="o"/>
@@ -11484,7 +11465,7 @@
       </w:lvl>
     </w:lvlOverride>
     <w:lvlOverride w:ilvl="8">
-      <w:lvl w:ilvl="8" w:tplc="6AF80614">
+      <w:lvl w:ilvl="8" w:tplc="5F9EC26A">
         <w:start w:val="1"/>
         <w:numFmt w:val="bullet"/>
         <w:lvlText w:val="▪"/>

</xml_diff>